<commit_message>
ingredients layout done & add vue-page-transition
</commit_message>
<xml_diff>
--- a/materials/file/理念與食材履歷_20200704.docx
+++ b/materials/file/理念與食材履歷_20200704.docx
@@ -1,6 +1,6 @@
 
 <file path=word/document.xml><?xml version="1.0" encoding="utf-8"?>
-<w:document xmlns:wpc="http://schemas.microsoft.com/office/word/2010/wordprocessingCanvas" xmlns:cx="http://schemas.microsoft.com/office/drawing/2014/chartex" xmlns:mc="http://schemas.openxmlformats.org/markup-compatibility/2006" xmlns:o="urn:schemas-microsoft-com:office:office" xmlns:r="http://schemas.openxmlformats.org/officeDocument/2006/relationships" xmlns:m="http://schemas.openxmlformats.org/officeDocument/2006/math" xmlns:v="urn:schemas-microsoft-com:vml" xmlns:wp14="http://schemas.microsoft.com/office/word/2010/wordprocessingDrawing" xmlns:wp="http://schemas.openxmlformats.org/drawingml/2006/wordprocessingDrawing" xmlns:w10="urn:schemas-microsoft-com:office:word" xmlns:w="http://schemas.openxmlformats.org/wordprocessingml/2006/main" xmlns:w14="http://schemas.microsoft.com/office/word/2010/wordml" xmlns:w15="http://schemas.microsoft.com/office/word/2012/wordml" xmlns:w16se="http://schemas.microsoft.com/office/word/2015/wordml/symex" xmlns:wpg="http://schemas.microsoft.com/office/word/2010/wordprocessingGroup" xmlns:wpi="http://schemas.microsoft.com/office/word/2010/wordprocessingInk" xmlns:wne="http://schemas.microsoft.com/office/word/2006/wordml" xmlns:wps="http://schemas.microsoft.com/office/word/2010/wordprocessingShape" mc:Ignorable="w14 w15 w16se wp14">
+<w:document xmlns:wpc="http://schemas.microsoft.com/office/word/2010/wordprocessingCanvas" xmlns:cx="http://schemas.microsoft.com/office/drawing/2014/chartex" xmlns:cx1="http://schemas.microsoft.com/office/drawing/2015/9/8/chartex" xmlns:cx2="http://schemas.microsoft.com/office/drawing/2015/10/21/chartex" xmlns:cx3="http://schemas.microsoft.com/office/drawing/2016/5/9/chartex" xmlns:cx4="http://schemas.microsoft.com/office/drawing/2016/5/10/chartex" xmlns:cx5="http://schemas.microsoft.com/office/drawing/2016/5/11/chartex" xmlns:cx6="http://schemas.microsoft.com/office/drawing/2016/5/12/chartex" xmlns:cx7="http://schemas.microsoft.com/office/drawing/2016/5/13/chartex" xmlns:cx8="http://schemas.microsoft.com/office/drawing/2016/5/14/chartex" xmlns:mc="http://schemas.openxmlformats.org/markup-compatibility/2006" xmlns:aink="http://schemas.microsoft.com/office/drawing/2016/ink" xmlns:am3d="http://schemas.microsoft.com/office/drawing/2017/model3d" xmlns:o="urn:schemas-microsoft-com:office:office" xmlns:r="http://schemas.openxmlformats.org/officeDocument/2006/relationships" xmlns:m="http://schemas.openxmlformats.org/officeDocument/2006/math" xmlns:v="urn:schemas-microsoft-com:vml" xmlns:wp14="http://schemas.microsoft.com/office/word/2010/wordprocessingDrawing" xmlns:wp="http://schemas.openxmlformats.org/drawingml/2006/wordprocessingDrawing" xmlns:w10="urn:schemas-microsoft-com:office:word" xmlns:w="http://schemas.openxmlformats.org/wordprocessingml/2006/main" xmlns:w14="http://schemas.microsoft.com/office/word/2010/wordml" xmlns:w15="http://schemas.microsoft.com/office/word/2012/wordml" xmlns:w16cex="http://schemas.microsoft.com/office/word/2018/wordml/cex" xmlns:w16cid="http://schemas.microsoft.com/office/word/2016/wordml/cid" xmlns:w16="http://schemas.microsoft.com/office/word/2018/wordml" xmlns:w16se="http://schemas.microsoft.com/office/word/2015/wordml/symex" xmlns:wpg="http://schemas.microsoft.com/office/word/2010/wordprocessingGroup" xmlns:wpi="http://schemas.microsoft.com/office/word/2010/wordprocessingInk" xmlns:wne="http://schemas.microsoft.com/office/word/2006/wordml" xmlns:wps="http://schemas.microsoft.com/office/word/2010/wordprocessingShape" mc:Ignorable="w14 w15 w16se w16cid w16 w16cex wp14">
   <w:body>
     <w:p>
       <w:pPr>
@@ -86,12 +86,14 @@
         </w:sdtPr>
         <w:sdtEndPr/>
         <w:sdtContent>
+          <w:proofErr w:type="gramStart"/>
           <w:r>
             <w:rPr>
               <w:rFonts w:ascii="Arial Unicode MS" w:eastAsia="Arial Unicode MS" w:hAnsi="Arial Unicode MS" w:cs="Arial Unicode MS"/>
             </w:rPr>
             <w:t>▼</w:t>
           </w:r>
+          <w:proofErr w:type="gramEnd"/>
         </w:sdtContent>
       </w:sdt>
       <w:r>
@@ -116,12 +118,14 @@
         </w:sdtPr>
         <w:sdtEndPr/>
         <w:sdtContent>
+          <w:proofErr w:type="gramStart"/>
           <w:r>
             <w:rPr>
               <w:rFonts w:ascii="Arial Unicode MS" w:eastAsia="Arial Unicode MS" w:hAnsi="Arial Unicode MS" w:cs="Arial Unicode MS"/>
             </w:rPr>
             <w:t>▼</w:t>
           </w:r>
+          <w:proofErr w:type="gramEnd"/>
         </w:sdtContent>
       </w:sdt>
       <w:r>
@@ -146,12 +150,14 @@
         </w:sdtPr>
         <w:sdtEndPr/>
         <w:sdtContent>
+          <w:proofErr w:type="gramStart"/>
           <w:r>
             <w:rPr>
               <w:rFonts w:ascii="Arial Unicode MS" w:eastAsia="Arial Unicode MS" w:hAnsi="Arial Unicode MS" w:cs="Arial Unicode MS"/>
             </w:rPr>
             <w:t>▼</w:t>
           </w:r>
+          <w:proofErr w:type="gramEnd"/>
         </w:sdtContent>
       </w:sdt>
       <w:r>
@@ -176,12 +182,14 @@
         </w:sdtPr>
         <w:sdtEndPr/>
         <w:sdtContent>
+          <w:proofErr w:type="gramStart"/>
           <w:r>
             <w:rPr>
               <w:rFonts w:ascii="Arial Unicode MS" w:eastAsia="Arial Unicode MS" w:hAnsi="Arial Unicode MS" w:cs="Arial Unicode MS"/>
             </w:rPr>
             <w:t>▼</w:t>
           </w:r>
+          <w:proofErr w:type="gramEnd"/>
         </w:sdtContent>
       </w:sdt>
       <w:r>
@@ -191,7 +199,15 @@
         <w:t>友善大地／</w:t>
       </w:r>
       <w:r>
-        <w:t>製作好吃又健康的蔬食，提供客人食用，並期望在食材的挑選和烹調的過程中，達到友善地球的目的。</w:t>
+        <w:t>製作好吃又</w:t>
+      </w:r>
+      <w:proofErr w:type="gramStart"/>
+      <w:r>
+        <w:t>健康的蔬食</w:t>
+      </w:r>
+      <w:proofErr w:type="gramEnd"/>
+      <w:r>
+        <w:t>，提供客人食用，並期望在食材的挑選和烹調的過程中，達到友善地球的目的。</w:t>
       </w:r>
     </w:p>
     <w:p>
@@ -206,12 +222,14 @@
         </w:sdtPr>
         <w:sdtEndPr/>
         <w:sdtContent>
+          <w:proofErr w:type="gramStart"/>
           <w:r>
             <w:rPr>
               <w:rFonts w:ascii="Arial Unicode MS" w:eastAsia="Arial Unicode MS" w:hAnsi="Arial Unicode MS" w:cs="Arial Unicode MS"/>
             </w:rPr>
             <w:t>▼</w:t>
           </w:r>
+          <w:proofErr w:type="gramEnd"/>
         </w:sdtContent>
       </w:sdt>
       <w:r>
@@ -278,6 +296,7 @@
         </w:sdtPr>
         <w:sdtEndPr/>
         <w:sdtContent>
+          <w:proofErr w:type="gramStart"/>
           <w:r>
             <w:rPr>
               <w:rFonts w:ascii="Arial Unicode MS" w:eastAsia="Arial Unicode MS" w:hAnsi="Arial Unicode MS" w:cs="Arial Unicode MS"/>
@@ -285,6 +304,7 @@
             </w:rPr>
             <w:t>▼</w:t>
           </w:r>
+          <w:proofErr w:type="gramEnd"/>
         </w:sdtContent>
       </w:sdt>
       <w:r>
@@ -302,12 +322,21 @@
         </w:rPr>
         <w:t>／</w:t>
       </w:r>
-      <w:r>
-        <w:rPr>
-          <w:rFonts w:eastAsia="Calibri"/>
-          <w:color w:val="000000"/>
-        </w:rPr>
-        <w:t>有機稻鴨米（宜蘭三星）</w:t>
+      <w:proofErr w:type="gramStart"/>
+      <w:r>
+        <w:rPr>
+          <w:rFonts w:eastAsia="Calibri"/>
+          <w:color w:val="000000"/>
+        </w:rPr>
+        <w:t>有機稻鴨米</w:t>
+      </w:r>
+      <w:proofErr w:type="gramEnd"/>
+      <w:r>
+        <w:rPr>
+          <w:rFonts w:eastAsia="Calibri"/>
+          <w:color w:val="000000"/>
+        </w:rPr>
+        <w:t>（宜蘭三星）</w:t>
       </w:r>
     </w:p>
     <w:p>
@@ -332,6 +361,7 @@
         </w:sdtPr>
         <w:sdtEndPr/>
         <w:sdtContent>
+          <w:proofErr w:type="gramStart"/>
           <w:r>
             <w:rPr>
               <w:rFonts w:ascii="Arial Unicode MS" w:eastAsia="Arial Unicode MS" w:hAnsi="Arial Unicode MS" w:cs="Arial Unicode MS"/>
@@ -339,6 +369,7 @@
             </w:rPr>
             <w:t>▼</w:t>
           </w:r>
+          <w:proofErr w:type="gramEnd"/>
         </w:sdtContent>
       </w:sdt>
       <w:r>
@@ -376,6 +407,7 @@
         <w:spacing w:line="360" w:lineRule="auto"/>
         <w:ind w:left="480"/>
         <w:rPr>
+          <w:rFonts w:ascii="新細明體" w:eastAsia="新細明體" w:hAnsi="新細明體" w:cs="新細明體"/>
           <w:color w:val="000000"/>
         </w:rPr>
       </w:pPr>
@@ -386,6 +418,7 @@
         </w:sdtPr>
         <w:sdtEndPr/>
         <w:sdtContent>
+          <w:proofErr w:type="gramStart"/>
           <w:r>
             <w:rPr>
               <w:rFonts w:ascii="Arial Unicode MS" w:eastAsia="Arial Unicode MS" w:hAnsi="Arial Unicode MS" w:cs="Arial Unicode MS"/>
@@ -393,6 +426,7 @@
             </w:rPr>
             <w:t>▼</w:t>
           </w:r>
+          <w:proofErr w:type="gramEnd"/>
         </w:sdtContent>
       </w:sdt>
       <w:r>
@@ -412,10 +446,42 @@
       </w:r>
       <w:r>
         <w:rPr>
-          <w:rFonts w:eastAsia="Calibri"/>
-          <w:color w:val="000000"/>
-        </w:rPr>
-        <w:t>有機橄欖油（使用於煎、主、炒、炸、烤）</w:t>
+          <w:rFonts w:ascii="新細明體" w:eastAsia="新細明體" w:hAnsi="新細明體" w:cs="新細明體" w:hint="eastAsia"/>
+          <w:color w:val="000000"/>
+        </w:rPr>
+        <w:t>頂</w:t>
+      </w:r>
+      <w:proofErr w:type="gramStart"/>
+      <w:r>
+        <w:rPr>
+          <w:rFonts w:ascii="新細明體" w:eastAsia="新細明體" w:hAnsi="新細明體" w:cs="新細明體" w:hint="eastAsia"/>
+          <w:color w:val="000000"/>
+        </w:rPr>
+        <w:t>級冷壓初榨</w:t>
+      </w:r>
+      <w:proofErr w:type="gramEnd"/>
+      <w:r>
+        <w:rPr>
+          <w:rFonts w:ascii="新細明體" w:eastAsia="新細明體" w:hAnsi="新細明體" w:cs="新細明體" w:hint="eastAsia"/>
+          <w:color w:val="000000"/>
+        </w:rPr>
+        <w:t>橄欖油／</w:t>
+      </w:r>
+      <w:proofErr w:type="gramStart"/>
+      <w:r>
+        <w:rPr>
+          <w:rFonts w:ascii="新細明體" w:eastAsia="新細明體" w:hAnsi="新細明體" w:cs="新細明體" w:hint="eastAsia"/>
+          <w:color w:val="000000"/>
+        </w:rPr>
+        <w:t>使用於煎</w:t>
+      </w:r>
+      <w:proofErr w:type="gramEnd"/>
+      <w:r>
+        <w:rPr>
+          <w:rFonts w:ascii="新細明體" w:eastAsia="新細明體" w:hAnsi="新細明體" w:cs="新細明體" w:hint="eastAsia"/>
+          <w:color w:val="000000"/>
+        </w:rPr>
+        <w:t>、主、炒、炸、烤</w:t>
       </w:r>
     </w:p>
     <w:p>
@@ -430,6 +496,70 @@
         <w:spacing w:line="360" w:lineRule="auto"/>
         <w:ind w:left="480"/>
         <w:rPr>
+          <w:rFonts w:hint="eastAsia"/>
+          <w:color w:val="000000"/>
+        </w:rPr>
+      </w:pPr>
+      <w:sdt>
+        <w:sdtPr>
+          <w:tag w:val="goog_rdk_8"/>
+          <w:id w:val="-1957939200"/>
+        </w:sdtPr>
+        <w:sdtContent>
+          <w:proofErr w:type="gramStart"/>
+          <w:r>
+            <w:rPr>
+              <w:rFonts w:ascii="Arial Unicode MS" w:eastAsia="Arial Unicode MS" w:hAnsi="Arial Unicode MS" w:cs="Arial Unicode MS"/>
+              <w:color w:val="000000"/>
+            </w:rPr>
+            <w:t>▼</w:t>
+          </w:r>
+          <w:proofErr w:type="gramEnd"/>
+        </w:sdtContent>
+      </w:sdt>
+      <w:r>
+        <w:rPr>
+          <w:rFonts w:ascii="新細明體" w:eastAsia="新細明體" w:hAnsi="新細明體" w:cs="新細明體" w:hint="eastAsia"/>
+          <w:color w:val="000000"/>
+        </w:rPr>
+        <w:t>蔬果</w:t>
+      </w:r>
+      <w:r>
+        <w:rPr>
+          <w:rFonts w:ascii="新細明體" w:eastAsia="新細明體" w:hAnsi="新細明體" w:cs="新細明體" w:hint="eastAsia"/>
+          <w:b/>
+          <w:color w:val="000000"/>
+        </w:rPr>
+        <w:t>／</w:t>
+      </w:r>
+      <w:r>
+        <w:rPr>
+          <w:rFonts w:ascii="新細明體" w:eastAsia="新細明體" w:hAnsi="新細明體" w:cs="新細明體" w:hint="eastAsia"/>
+          <w:bCs/>
+          <w:color w:val="000000"/>
+        </w:rPr>
+        <w:t>能高</w:t>
+      </w:r>
+      <w:r>
+        <w:rPr>
+          <w:rFonts w:hint="eastAsia"/>
+          <w:color w:val="000000"/>
+        </w:rPr>
+        <w:t>有機農場</w:t>
+      </w:r>
+    </w:p>
+    <w:p>
+      <w:pPr>
+        <w:pBdr>
+          <w:top w:val="nil"/>
+          <w:left w:val="nil"/>
+          <w:bottom w:val="nil"/>
+          <w:right w:val="nil"/>
+          <w:between w:val="nil"/>
+        </w:pBdr>
+        <w:spacing w:line="360" w:lineRule="auto"/>
+        <w:ind w:left="480"/>
+        <w:rPr>
           <w:color w:val="000000"/>
         </w:rPr>
       </w:pPr>
@@ -440,6 +570,7 @@
         </w:sdtPr>
         <w:sdtEndPr/>
         <w:sdtContent>
+          <w:proofErr w:type="gramStart"/>
           <w:r>
             <w:rPr>
               <w:rFonts w:ascii="Arial Unicode MS" w:eastAsia="Arial Unicode MS" w:hAnsi="Arial Unicode MS" w:cs="Arial Unicode MS"/>
@@ -447,6 +578,7 @@
             </w:rPr>
             <w:t>▼</w:t>
           </w:r>
+          <w:proofErr w:type="gramEnd"/>
         </w:sdtContent>
       </w:sdt>
       <w:r>
@@ -458,6 +590,13 @@
       </w:r>
       <w:r>
         <w:rPr>
+          <w:rFonts w:asciiTheme="minorEastAsia" w:hAnsiTheme="minorEastAsia" w:hint="eastAsia"/>
+          <w:color w:val="000000"/>
+        </w:rPr>
+        <w:t>2</w:t>
+      </w:r>
+      <w:r>
+        <w:rPr>
           <w:rFonts w:eastAsia="Calibri"/>
           <w:b/>
           <w:color w:val="000000"/>
@@ -466,10 +605,10 @@
       </w:r>
       <w:r>
         <w:rPr>
-          <w:rFonts w:eastAsia="Calibri"/>
-          <w:color w:val="000000"/>
-        </w:rPr>
-        <w:t>能高有機農場、鄉田有機農場和其他有機農場及小農生產</w:t>
+          <w:rFonts w:hint="eastAsia"/>
+          <w:color w:val="000000"/>
+        </w:rPr>
+        <w:t>鄉田有機農場和其他有機農場及小農生產</w:t>
       </w:r>
     </w:p>
     <w:p>
@@ -494,6 +633,7 @@
         </w:sdtPr>
         <w:sdtEndPr/>
         <w:sdtContent>
+          <w:proofErr w:type="gramStart"/>
           <w:r>
             <w:rPr>
               <w:rFonts w:ascii="Arial Unicode MS" w:eastAsia="Arial Unicode MS" w:hAnsi="Arial Unicode MS" w:cs="Arial Unicode MS"/>
@@ -501,6 +641,7 @@
             </w:rPr>
             <w:t>▼</w:t>
           </w:r>
+          <w:proofErr w:type="gramEnd"/>
         </w:sdtContent>
       </w:sdt>
       <w:r>
@@ -548,6 +689,7 @@
         </w:sdtPr>
         <w:sdtEndPr/>
         <w:sdtContent>
+          <w:proofErr w:type="gramStart"/>
           <w:r>
             <w:rPr>
               <w:rFonts w:ascii="Arial Unicode MS" w:eastAsia="Arial Unicode MS" w:hAnsi="Arial Unicode MS" w:cs="Arial Unicode MS"/>
@@ -555,6 +697,7 @@
             </w:rPr>
             <w:t>▼</w:t>
           </w:r>
+          <w:proofErr w:type="gramEnd"/>
         </w:sdtContent>
       </w:sdt>
       <w:r>
@@ -572,12 +715,21 @@
         </w:rPr>
         <w:t>／</w:t>
       </w:r>
-      <w:r>
-        <w:rPr>
-          <w:rFonts w:eastAsia="Calibri"/>
-          <w:color w:val="000000"/>
-        </w:rPr>
-        <w:t>非基改有機臭豆腐製作（主婦聯盟同廠出品）</w:t>
+      <w:proofErr w:type="gramStart"/>
+      <w:r>
+        <w:rPr>
+          <w:rFonts w:eastAsia="Calibri"/>
+          <w:color w:val="000000"/>
+        </w:rPr>
+        <w:t>非基改</w:t>
+      </w:r>
+      <w:proofErr w:type="gramEnd"/>
+      <w:r>
+        <w:rPr>
+          <w:rFonts w:eastAsia="Calibri"/>
+          <w:color w:val="000000"/>
+        </w:rPr>
+        <w:t>有機臭豆腐製作（主婦聯盟同廠出品）</w:t>
       </w:r>
     </w:p>
     <w:p>
@@ -602,6 +754,7 @@
         </w:sdtPr>
         <w:sdtEndPr/>
         <w:sdtContent>
+          <w:proofErr w:type="gramStart"/>
           <w:r>
             <w:rPr>
               <w:rFonts w:ascii="Arial Unicode MS" w:eastAsia="Arial Unicode MS" w:hAnsi="Arial Unicode MS" w:cs="Arial Unicode MS"/>
@@ -609,6 +762,7 @@
             </w:rPr>
             <w:t>▼</w:t>
           </w:r>
+          <w:proofErr w:type="gramEnd"/>
         </w:sdtContent>
       </w:sdt>
       <w:r>
@@ -616,7 +770,23 @@
           <w:rFonts w:eastAsia="Calibri"/>
           <w:color w:val="000000"/>
         </w:rPr>
-        <w:t>雞蛋／亞植有機農場驗證雞蛋（有機黃豆和玉米飼養）</w:t>
+        <w:t>雞蛋／</w:t>
+      </w:r>
+      <w:proofErr w:type="gramStart"/>
+      <w:r>
+        <w:rPr>
+          <w:rFonts w:eastAsia="Calibri"/>
+          <w:color w:val="000000"/>
+        </w:rPr>
+        <w:t>亞植有機</w:t>
+      </w:r>
+      <w:proofErr w:type="gramEnd"/>
+      <w:r>
+        <w:rPr>
+          <w:rFonts w:eastAsia="Calibri"/>
+          <w:color w:val="000000"/>
+        </w:rPr>
+        <w:t>農場驗證雞蛋（有機黃豆和玉米飼養）</w:t>
       </w:r>
     </w:p>
     <w:p>
@@ -641,6 +811,7 @@
         </w:sdtPr>
         <w:sdtEndPr/>
         <w:sdtContent>
+          <w:proofErr w:type="gramStart"/>
           <w:r>
             <w:rPr>
               <w:rFonts w:ascii="Arial Unicode MS" w:eastAsia="Arial Unicode MS" w:hAnsi="Arial Unicode MS" w:cs="Arial Unicode MS"/>
@@ -648,14 +819,29 @@
             </w:rPr>
             <w:t>▼</w:t>
           </w:r>
+          <w:proofErr w:type="gramEnd"/>
         </w:sdtContent>
       </w:sdt>
       <w:r>
         <w:rPr>
-          <w:rFonts w:eastAsia="Calibri"/>
-          <w:color w:val="000000"/>
-        </w:rPr>
-        <w:t>麵粉／（有機認證）</w:t>
+          <w:rFonts w:ascii="新細明體" w:eastAsia="新細明體" w:hAnsi="新細明體" w:cs="新細明體" w:hint="eastAsia"/>
+          <w:color w:val="000000"/>
+        </w:rPr>
+        <w:t>有機精油檸檬汁</w:t>
+      </w:r>
+      <w:r>
+        <w:rPr>
+          <w:rFonts w:eastAsia="Calibri" w:hint="eastAsia"/>
+          <w:color w:val="000000"/>
+        </w:rPr>
+        <w:t xml:space="preserve"> / </w:t>
+      </w:r>
+      <w:r>
+        <w:rPr>
+          <w:rFonts w:ascii="新細明體" w:eastAsia="新細明體" w:hAnsi="新細明體" w:cs="新細明體" w:hint="eastAsia"/>
+          <w:color w:val="000000"/>
+        </w:rPr>
+        <w:t>能高農場有機無籽檸檬</w:t>
       </w:r>
     </w:p>
     <w:p>
@@ -680,6 +866,7 @@
         </w:sdtPr>
         <w:sdtEndPr/>
         <w:sdtContent>
+          <w:proofErr w:type="gramStart"/>
           <w:r>
             <w:rPr>
               <w:rFonts w:ascii="Arial Unicode MS" w:eastAsia="Arial Unicode MS" w:hAnsi="Arial Unicode MS" w:cs="Arial Unicode MS"/>
@@ -687,6 +874,7 @@
             </w:rPr>
             <w:t>▼</w:t>
           </w:r>
+          <w:proofErr w:type="gramEnd"/>
         </w:sdtContent>
       </w:sdt>
       <w:r>
@@ -709,6 +897,7 @@
         <w:spacing w:line="360" w:lineRule="auto"/>
         <w:ind w:left="480"/>
         <w:rPr>
+          <w:rFonts w:hint="eastAsia"/>
           <w:color w:val="000000"/>
         </w:rPr>
       </w:pPr>
@@ -719,6 +908,7 @@
         </w:sdtPr>
         <w:sdtEndPr/>
         <w:sdtContent>
+          <w:proofErr w:type="gramStart"/>
           <w:r>
             <w:rPr>
               <w:rFonts w:ascii="Arial Unicode MS" w:eastAsia="Arial Unicode MS" w:hAnsi="Arial Unicode MS" w:cs="Arial Unicode MS"/>
@@ -726,16 +916,22 @@
             </w:rPr>
             <w:t>▼</w:t>
           </w:r>
+          <w:proofErr w:type="gramEnd"/>
         </w:sdtContent>
       </w:sdt>
       <w:r>
         <w:rPr>
           <w:color w:val="000000"/>
         </w:rPr>
-        <w:t>糖／（有機認證）</w:t>
-      </w:r>
-      <w:bookmarkStart w:id="0" w:name="_GoBack"/>
-      <w:bookmarkEnd w:id="0"/>
+        <w:t>糖／</w:t>
+      </w:r>
+      <w:r>
+        <w:rPr>
+          <w:rFonts w:hint="eastAsia"/>
+          <w:color w:val="000000"/>
+        </w:rPr>
+        <w:t>有機蔗糖與手工紅冰糖（蔗糖）</w:t>
+      </w:r>
     </w:p>
     <w:p>
       <w:pPr>
@@ -759,6 +955,7 @@
         </w:sdtPr>
         <w:sdtEndPr/>
         <w:sdtContent>
+          <w:proofErr w:type="gramStart"/>
           <w:r>
             <w:rPr>
               <w:rFonts w:ascii="Arial Unicode MS" w:eastAsia="Arial Unicode MS" w:hAnsi="Arial Unicode MS" w:cs="Arial Unicode MS"/>
@@ -766,6 +963,7 @@
             </w:rPr>
             <w:t>▼</w:t>
           </w:r>
+          <w:proofErr w:type="gramEnd"/>
         </w:sdtContent>
       </w:sdt>
       <w:r>
@@ -797,6 +995,7 @@
         </w:sdtPr>
         <w:sdtEndPr/>
         <w:sdtContent>
+          <w:proofErr w:type="gramStart"/>
           <w:r>
             <w:rPr>
               <w:rFonts w:ascii="Arial Unicode MS" w:eastAsia="Arial Unicode MS" w:hAnsi="Arial Unicode MS" w:cs="Arial Unicode MS"/>
@@ -804,6 +1003,7 @@
             </w:rPr>
             <w:t>▼</w:t>
           </w:r>
+          <w:proofErr w:type="gramEnd"/>
         </w:sdtContent>
       </w:sdt>
       <w:r>
@@ -812,6 +1012,7 @@
         </w:rPr>
         <w:t>椰子粉／含中鏈脂肪酸（</w:t>
       </w:r>
+      <w:proofErr w:type="gramStart"/>
       <w:r>
         <w:rPr>
           <w:color w:val="000000"/>
@@ -822,7 +1023,28 @@
         <w:rPr>
           <w:color w:val="000000"/>
         </w:rPr>
-        <w:t>月桂酸，較短鍊，易吸收）</w:t>
+        <w:t>月桂酸</w:t>
+      </w:r>
+      <w:proofErr w:type="gramEnd"/>
+      <w:r>
+        <w:rPr>
+          <w:color w:val="000000"/>
+        </w:rPr>
+        <w:t>，較短</w:t>
+      </w:r>
+      <w:proofErr w:type="gramStart"/>
+      <w:r>
+        <w:rPr>
+          <w:color w:val="000000"/>
+        </w:rPr>
+        <w:t>鍊</w:t>
+      </w:r>
+      <w:proofErr w:type="gramEnd"/>
+      <w:r>
+        <w:rPr>
+          <w:color w:val="000000"/>
+        </w:rPr>
+        <w:t>，易吸收）</w:t>
       </w:r>
     </w:p>
     <w:p>
@@ -847,6 +1069,7 @@
         </w:sdtPr>
         <w:sdtEndPr/>
         <w:sdtContent>
+          <w:proofErr w:type="gramStart"/>
           <w:r>
             <w:rPr>
               <w:rFonts w:ascii="Arial Unicode MS" w:eastAsia="Arial Unicode MS" w:hAnsi="Arial Unicode MS" w:cs="Arial Unicode MS"/>
@@ -854,13 +1077,36 @@
             </w:rPr>
             <w:t>▼</w:t>
           </w:r>
+          <w:proofErr w:type="gramEnd"/>
         </w:sdtContent>
       </w:sdt>
-      <w:r>
-        <w:rPr>
-          <w:color w:val="000000"/>
-        </w:rPr>
-        <w:t>提味粉／香菇與甜菜煎康蔬果粉（德國進口綠太陽生物科技）</w:t>
+      <w:proofErr w:type="gramStart"/>
+      <w:r>
+        <w:rPr>
+          <w:color w:val="000000"/>
+        </w:rPr>
+        <w:t>提味粉</w:t>
+      </w:r>
+      <w:proofErr w:type="gramEnd"/>
+      <w:r>
+        <w:rPr>
+          <w:color w:val="000000"/>
+        </w:rPr>
+        <w:t>／香菇與</w:t>
+      </w:r>
+      <w:proofErr w:type="gramStart"/>
+      <w:r>
+        <w:rPr>
+          <w:color w:val="000000"/>
+        </w:rPr>
+        <w:t>甜菜煎康蔬果</w:t>
+      </w:r>
+      <w:proofErr w:type="gramEnd"/>
+      <w:r>
+        <w:rPr>
+          <w:color w:val="000000"/>
+        </w:rPr>
+        <w:t>粉（德國進口綠太陽生物科技）</w:t>
       </w:r>
     </w:p>
     <w:p>
@@ -885,6 +1131,7 @@
         </w:sdtPr>
         <w:sdtEndPr/>
         <w:sdtContent>
+          <w:proofErr w:type="gramStart"/>
           <w:r>
             <w:rPr>
               <w:rFonts w:ascii="Arial Unicode MS" w:eastAsia="Arial Unicode MS" w:hAnsi="Arial Unicode MS" w:cs="Arial Unicode MS"/>
@@ -892,6 +1139,7 @@
             </w:rPr>
             <w:t>▼</w:t>
           </w:r>
+          <w:proofErr w:type="gramEnd"/>
         </w:sdtContent>
       </w:sdt>
       <w:r>
@@ -920,6 +1168,7 @@
         </w:sdtPr>
         <w:sdtEndPr/>
         <w:sdtContent>
+          <w:proofErr w:type="gramStart"/>
           <w:r>
             <w:rPr>
               <w:rFonts w:ascii="Arial Unicode MS" w:eastAsia="Arial Unicode MS" w:hAnsi="Arial Unicode MS" w:cs="Arial Unicode MS"/>
@@ -927,6 +1176,7 @@
             </w:rPr>
             <w:t>▼</w:t>
           </w:r>
+          <w:proofErr w:type="gramEnd"/>
           <w:r>
             <w:rPr>
               <w:rFonts w:asciiTheme="minorEastAsia" w:hAnsiTheme="minorEastAsia" w:cs="Arial Unicode MS" w:hint="eastAsia"/>
@@ -943,8 +1193,8 @@
         <w:t>／天然海藻製成（台大化學博士楊海明研發）</w:t>
       </w:r>
     </w:p>
-    <w:bookmarkStart w:id="1" w:name="_heading=h.gjdgxs" w:colFirst="0" w:colLast="0"/>
-    <w:bookmarkEnd w:id="1"/>
+    <w:bookmarkStart w:id="0" w:name="_heading=h.gjdgxs" w:colFirst="0" w:colLast="0"/>
+    <w:bookmarkEnd w:id="0"/>
     <w:p>
       <w:pPr>
         <w:pBdr>
@@ -967,6 +1217,7 @@
         </w:sdtPr>
         <w:sdtEndPr/>
         <w:sdtContent>
+          <w:proofErr w:type="gramStart"/>
           <w:r>
             <w:rPr>
               <w:rFonts w:ascii="Arial Unicode MS" w:eastAsia="Arial Unicode MS" w:hAnsi="Arial Unicode MS" w:cs="Arial Unicode MS"/>
@@ -974,6 +1225,7 @@
             </w:rPr>
             <w:t>▼</w:t>
           </w:r>
+          <w:proofErr w:type="gramEnd"/>
         </w:sdtContent>
       </w:sdt>
       <w:r>
@@ -996,7 +1248,6 @@
         <w:ind w:left="480"/>
       </w:pPr>
       <w:r>
-        <w:lastRenderedPageBreak/>
         <w:t>#</w:t>
       </w:r>
       <w:r>
@@ -1014,7 +1265,7 @@
 </file>
 
 <file path=word/endnotes.xml><?xml version="1.0" encoding="utf-8"?>
-<w:endnotes xmlns:wpc="http://schemas.microsoft.com/office/word/2010/wordprocessingCanvas" xmlns:cx="http://schemas.microsoft.com/office/drawing/2014/chartex" xmlns:mc="http://schemas.openxmlformats.org/markup-compatibility/2006" xmlns:o="urn:schemas-microsoft-com:office:office" xmlns:r="http://schemas.openxmlformats.org/officeDocument/2006/relationships" xmlns:m="http://schemas.openxmlformats.org/officeDocument/2006/math" xmlns:v="urn:schemas-microsoft-com:vml" xmlns:wp14="http://schemas.microsoft.com/office/word/2010/wordprocessingDrawing" xmlns:wp="http://schemas.openxmlformats.org/drawingml/2006/wordprocessingDrawing" xmlns:w10="urn:schemas-microsoft-com:office:word" xmlns:w="http://schemas.openxmlformats.org/wordprocessingml/2006/main" xmlns:w14="http://schemas.microsoft.com/office/word/2010/wordml" xmlns:w15="http://schemas.microsoft.com/office/word/2012/wordml" xmlns:w16se="http://schemas.microsoft.com/office/word/2015/wordml/symex" xmlns:wpg="http://schemas.microsoft.com/office/word/2010/wordprocessingGroup" xmlns:wpi="http://schemas.microsoft.com/office/word/2010/wordprocessingInk" xmlns:wne="http://schemas.microsoft.com/office/word/2006/wordml" xmlns:wps="http://schemas.microsoft.com/office/word/2010/wordprocessingShape" mc:Ignorable="w14 w15 w16se wp14">
+<w:endnotes xmlns:wpc="http://schemas.microsoft.com/office/word/2010/wordprocessingCanvas" xmlns:cx="http://schemas.microsoft.com/office/drawing/2014/chartex" xmlns:cx1="http://schemas.microsoft.com/office/drawing/2015/9/8/chartex" xmlns:cx2="http://schemas.microsoft.com/office/drawing/2015/10/21/chartex" xmlns:cx3="http://schemas.microsoft.com/office/drawing/2016/5/9/chartex" xmlns:cx4="http://schemas.microsoft.com/office/drawing/2016/5/10/chartex" xmlns:cx5="http://schemas.microsoft.com/office/drawing/2016/5/11/chartex" xmlns:cx6="http://schemas.microsoft.com/office/drawing/2016/5/12/chartex" xmlns:cx7="http://schemas.microsoft.com/office/drawing/2016/5/13/chartex" xmlns:cx8="http://schemas.microsoft.com/office/drawing/2016/5/14/chartex" xmlns:mc="http://schemas.openxmlformats.org/markup-compatibility/2006" xmlns:aink="http://schemas.microsoft.com/office/drawing/2016/ink" xmlns:am3d="http://schemas.microsoft.com/office/drawing/2017/model3d" xmlns:o="urn:schemas-microsoft-com:office:office" xmlns:r="http://schemas.openxmlformats.org/officeDocument/2006/relationships" xmlns:m="http://schemas.openxmlformats.org/officeDocument/2006/math" xmlns:v="urn:schemas-microsoft-com:vml" xmlns:wp14="http://schemas.microsoft.com/office/word/2010/wordprocessingDrawing" xmlns:wp="http://schemas.openxmlformats.org/drawingml/2006/wordprocessingDrawing" xmlns:w10="urn:schemas-microsoft-com:office:word" xmlns:w="http://schemas.openxmlformats.org/wordprocessingml/2006/main" xmlns:w14="http://schemas.microsoft.com/office/word/2010/wordml" xmlns:w15="http://schemas.microsoft.com/office/word/2012/wordml" xmlns:w16cex="http://schemas.microsoft.com/office/word/2018/wordml/cex" xmlns:w16cid="http://schemas.microsoft.com/office/word/2016/wordml/cid" xmlns:w16="http://schemas.microsoft.com/office/word/2018/wordml" xmlns:w16se="http://schemas.microsoft.com/office/word/2015/wordml/symex" xmlns:wpg="http://schemas.microsoft.com/office/word/2010/wordprocessingGroup" xmlns:wpi="http://schemas.microsoft.com/office/word/2010/wordprocessingInk" xmlns:wne="http://schemas.microsoft.com/office/word/2006/wordml" xmlns:wps="http://schemas.microsoft.com/office/word/2010/wordprocessingShape" mc:Ignorable="w14 w15 w16se w16cid w16 w16cex wp14">
   <w:endnote w:type="separator" w:id="-1">
     <w:p>
       <w:r>
@@ -1033,7 +1284,7 @@
 </file>
 
 <file path=word/footnotes.xml><?xml version="1.0" encoding="utf-8"?>
-<w:footnotes xmlns:wpc="http://schemas.microsoft.com/office/word/2010/wordprocessingCanvas" xmlns:cx="http://schemas.microsoft.com/office/drawing/2014/chartex" xmlns:mc="http://schemas.openxmlformats.org/markup-compatibility/2006" xmlns:o="urn:schemas-microsoft-com:office:office" xmlns:r="http://schemas.openxmlformats.org/officeDocument/2006/relationships" xmlns:m="http://schemas.openxmlformats.org/officeDocument/2006/math" xmlns:v="urn:schemas-microsoft-com:vml" xmlns:wp14="http://schemas.microsoft.com/office/word/2010/wordprocessingDrawing" xmlns:wp="http://schemas.openxmlformats.org/drawingml/2006/wordprocessingDrawing" xmlns:w10="urn:schemas-microsoft-com:office:word" xmlns:w="http://schemas.openxmlformats.org/wordprocessingml/2006/main" xmlns:w14="http://schemas.microsoft.com/office/word/2010/wordml" xmlns:w15="http://schemas.microsoft.com/office/word/2012/wordml" xmlns:w16se="http://schemas.microsoft.com/office/word/2015/wordml/symex" xmlns:wpg="http://schemas.microsoft.com/office/word/2010/wordprocessingGroup" xmlns:wpi="http://schemas.microsoft.com/office/word/2010/wordprocessingInk" xmlns:wne="http://schemas.microsoft.com/office/word/2006/wordml" xmlns:wps="http://schemas.microsoft.com/office/word/2010/wordprocessingShape" mc:Ignorable="w14 w15 w16se wp14">
+<w:footnotes xmlns:wpc="http://schemas.microsoft.com/office/word/2010/wordprocessingCanvas" xmlns:cx="http://schemas.microsoft.com/office/drawing/2014/chartex" xmlns:cx1="http://schemas.microsoft.com/office/drawing/2015/9/8/chartex" xmlns:cx2="http://schemas.microsoft.com/office/drawing/2015/10/21/chartex" xmlns:cx3="http://schemas.microsoft.com/office/drawing/2016/5/9/chartex" xmlns:cx4="http://schemas.microsoft.com/office/drawing/2016/5/10/chartex" xmlns:cx5="http://schemas.microsoft.com/office/drawing/2016/5/11/chartex" xmlns:cx6="http://schemas.microsoft.com/office/drawing/2016/5/12/chartex" xmlns:cx7="http://schemas.microsoft.com/office/drawing/2016/5/13/chartex" xmlns:cx8="http://schemas.microsoft.com/office/drawing/2016/5/14/chartex" xmlns:mc="http://schemas.openxmlformats.org/markup-compatibility/2006" xmlns:aink="http://schemas.microsoft.com/office/drawing/2016/ink" xmlns:am3d="http://schemas.microsoft.com/office/drawing/2017/model3d" xmlns:o="urn:schemas-microsoft-com:office:office" xmlns:r="http://schemas.openxmlformats.org/officeDocument/2006/relationships" xmlns:m="http://schemas.openxmlformats.org/officeDocument/2006/math" xmlns:v="urn:schemas-microsoft-com:vml" xmlns:wp14="http://schemas.microsoft.com/office/word/2010/wordprocessingDrawing" xmlns:wp="http://schemas.openxmlformats.org/drawingml/2006/wordprocessingDrawing" xmlns:w10="urn:schemas-microsoft-com:office:word" xmlns:w="http://schemas.openxmlformats.org/wordprocessingml/2006/main" xmlns:w14="http://schemas.microsoft.com/office/word/2010/wordml" xmlns:w15="http://schemas.microsoft.com/office/word/2012/wordml" xmlns:w16cex="http://schemas.microsoft.com/office/word/2018/wordml/cex" xmlns:w16cid="http://schemas.microsoft.com/office/word/2016/wordml/cid" xmlns:w16="http://schemas.microsoft.com/office/word/2018/wordml" xmlns:w16se="http://schemas.microsoft.com/office/word/2015/wordml/symex" xmlns:wpg="http://schemas.microsoft.com/office/word/2010/wordprocessingGroup" xmlns:wpi="http://schemas.microsoft.com/office/word/2010/wordprocessingInk" xmlns:wne="http://schemas.microsoft.com/office/word/2006/wordml" xmlns:wps="http://schemas.microsoft.com/office/word/2010/wordprocessingShape" mc:Ignorable="w14 w15 w16se w16cid w16 w16cex wp14">
   <w:footnote w:type="separator" w:id="-1">
     <w:p>
       <w:r>
@@ -1052,7 +1303,7 @@
 </file>
 
 <file path=word/numbering.xml><?xml version="1.0" encoding="utf-8"?>
-<w:numbering xmlns:wpc="http://schemas.microsoft.com/office/word/2010/wordprocessingCanvas" xmlns:cx="http://schemas.microsoft.com/office/drawing/2014/chartex" xmlns:mc="http://schemas.openxmlformats.org/markup-compatibility/2006" xmlns:o="urn:schemas-microsoft-com:office:office" xmlns:r="http://schemas.openxmlformats.org/officeDocument/2006/relationships" xmlns:m="http://schemas.openxmlformats.org/officeDocument/2006/math" xmlns:v="urn:schemas-microsoft-com:vml" xmlns:wp14="http://schemas.microsoft.com/office/word/2010/wordprocessingDrawing" xmlns:wp="http://schemas.openxmlformats.org/drawingml/2006/wordprocessingDrawing" xmlns:w10="urn:schemas-microsoft-com:office:word" xmlns:w="http://schemas.openxmlformats.org/wordprocessingml/2006/main" xmlns:w14="http://schemas.microsoft.com/office/word/2010/wordml" xmlns:w15="http://schemas.microsoft.com/office/word/2012/wordml" xmlns:w16se="http://schemas.microsoft.com/office/word/2015/wordml/symex" xmlns:wpg="http://schemas.microsoft.com/office/word/2010/wordprocessingGroup" xmlns:wpi="http://schemas.microsoft.com/office/word/2010/wordprocessingInk" xmlns:wne="http://schemas.microsoft.com/office/word/2006/wordml" xmlns:wps="http://schemas.microsoft.com/office/word/2010/wordprocessingShape" mc:Ignorable="w14 w15 w16se wp14">
+<w:numbering xmlns:wpc="http://schemas.microsoft.com/office/word/2010/wordprocessingCanvas" xmlns:cx="http://schemas.microsoft.com/office/drawing/2014/chartex" xmlns:cx1="http://schemas.microsoft.com/office/drawing/2015/9/8/chartex" xmlns:cx2="http://schemas.microsoft.com/office/drawing/2015/10/21/chartex" xmlns:cx3="http://schemas.microsoft.com/office/drawing/2016/5/9/chartex" xmlns:cx4="http://schemas.microsoft.com/office/drawing/2016/5/10/chartex" xmlns:cx5="http://schemas.microsoft.com/office/drawing/2016/5/11/chartex" xmlns:cx6="http://schemas.microsoft.com/office/drawing/2016/5/12/chartex" xmlns:cx7="http://schemas.microsoft.com/office/drawing/2016/5/13/chartex" xmlns:cx8="http://schemas.microsoft.com/office/drawing/2016/5/14/chartex" xmlns:mc="http://schemas.openxmlformats.org/markup-compatibility/2006" xmlns:aink="http://schemas.microsoft.com/office/drawing/2016/ink" xmlns:am3d="http://schemas.microsoft.com/office/drawing/2017/model3d" xmlns:o="urn:schemas-microsoft-com:office:office" xmlns:r="http://schemas.openxmlformats.org/officeDocument/2006/relationships" xmlns:m="http://schemas.openxmlformats.org/officeDocument/2006/math" xmlns:v="urn:schemas-microsoft-com:vml" xmlns:wp14="http://schemas.microsoft.com/office/word/2010/wordprocessingDrawing" xmlns:wp="http://schemas.openxmlformats.org/drawingml/2006/wordprocessingDrawing" xmlns:w10="urn:schemas-microsoft-com:office:word" xmlns:w="http://schemas.openxmlformats.org/wordprocessingml/2006/main" xmlns:w14="http://schemas.microsoft.com/office/word/2010/wordml" xmlns:w15="http://schemas.microsoft.com/office/word/2012/wordml" xmlns:w16cex="http://schemas.microsoft.com/office/word/2018/wordml/cex" xmlns:w16cid="http://schemas.microsoft.com/office/word/2016/wordml/cid" xmlns:w16="http://schemas.microsoft.com/office/word/2018/wordml" xmlns:w16se="http://schemas.microsoft.com/office/word/2015/wordml/symex" xmlns:wpg="http://schemas.microsoft.com/office/word/2010/wordprocessingGroup" xmlns:wpi="http://schemas.microsoft.com/office/word/2010/wordprocessingInk" xmlns:wne="http://schemas.microsoft.com/office/word/2006/wordml" xmlns:wps="http://schemas.microsoft.com/office/word/2010/wordprocessingShape" mc:Ignorable="w14 w15 w16se w16cid w16 w16cex wp14">
   <w:abstractNum w:abstractNumId="0" w15:restartNumberingAfterBreak="0">
     <w:nsid w:val="3B237C70"/>
     <w:multiLevelType w:val="multilevel"/>
@@ -1173,7 +1424,7 @@
 </file>
 
 <file path=word/styles.xml><?xml version="1.0" encoding="utf-8"?>
-<w:styles xmlns:mc="http://schemas.openxmlformats.org/markup-compatibility/2006" xmlns:r="http://schemas.openxmlformats.org/officeDocument/2006/relationships" xmlns:w="http://schemas.openxmlformats.org/wordprocessingml/2006/main" xmlns:w14="http://schemas.microsoft.com/office/word/2010/wordml" xmlns:w15="http://schemas.microsoft.com/office/word/2012/wordml" xmlns:w16se="http://schemas.microsoft.com/office/word/2015/wordml/symex" mc:Ignorable="w14 w15 w16se">
+<w:styles xmlns:mc="http://schemas.openxmlformats.org/markup-compatibility/2006" xmlns:r="http://schemas.openxmlformats.org/officeDocument/2006/relationships" xmlns:w="http://schemas.openxmlformats.org/wordprocessingml/2006/main" xmlns:w14="http://schemas.microsoft.com/office/word/2010/wordml" xmlns:w15="http://schemas.microsoft.com/office/word/2012/wordml" xmlns:w16cex="http://schemas.microsoft.com/office/word/2018/wordml/cex" xmlns:w16cid="http://schemas.microsoft.com/office/word/2016/wordml/cid" xmlns:w16="http://schemas.microsoft.com/office/word/2018/wordml" xmlns:w16se="http://schemas.microsoft.com/office/word/2015/wordml/symex" mc:Ignorable="w14 w15 w16se w16cid w16 w16cex">
   <w:docDefaults>
     <w:rPrDefault>
       <w:rPr>
@@ -1189,7 +1440,7 @@
       </w:pPr>
     </w:pPrDefault>
   </w:docDefaults>
-  <w:latentStyles w:defLockedState="0" w:defUIPriority="99" w:defSemiHidden="0" w:defUnhideWhenUsed="0" w:defQFormat="0" w:count="371">
+  <w:latentStyles w:defLockedState="0" w:defUIPriority="99" w:defSemiHidden="0" w:defUnhideWhenUsed="0" w:defQFormat="0" w:count="376">
     <w:lsdException w:name="Normal" w:uiPriority="0" w:qFormat="1"/>
     <w:lsdException w:name="heading 1" w:uiPriority="9" w:qFormat="1"/>
     <w:lsdException w:name="heading 2" w:semiHidden="1" w:uiPriority="9" w:unhideWhenUsed="1" w:qFormat="1"/>
@@ -1561,6 +1812,11 @@
     <w:lsdException w:name="List Table 5 Dark Accent 6" w:uiPriority="50"/>
     <w:lsdException w:name="List Table 6 Colorful Accent 6" w:uiPriority="51"/>
     <w:lsdException w:name="List Table 7 Colorful Accent 6" w:uiPriority="52"/>
+    <w:lsdException w:name="Mention" w:semiHidden="1" w:unhideWhenUsed="1"/>
+    <w:lsdException w:name="Smart Hyperlink" w:semiHidden="1" w:unhideWhenUsed="1"/>
+    <w:lsdException w:name="Hashtag" w:semiHidden="1" w:unhideWhenUsed="1"/>
+    <w:lsdException w:name="Unresolved Mention" w:semiHidden="1" w:unhideWhenUsed="1"/>
+    <w:lsdException w:name="Smart Link" w:semiHidden="1" w:unhideWhenUsed="1"/>
   </w:latentStyles>
   <w:style w:type="paragraph" w:default="1" w:styleId="a">
     <w:name w:val="Normal"/>

</xml_diff>